<commit_message>
Wrote some dot points on the BCR Critical Design Review
git-svn-id: svn+ssh://localhost/home/pcb/svn@429 265e18a8-33ca-405d-8757-c40a9e3cabe4
</commit_message>
<xml_diff>
--- a/B Bus/B1 Power/B1.1 Generation/B1.1.2 Battery Charging/BCR 2012.docx
+++ b/B Bus/B1 Power/B1.1 Generation/B1.1.2 Battery Charging/BCR 2012.docx
@@ -2,8 +2,8 @@
 <file path=word/document.xml><?xml version="1.0" encoding="utf-8"?>
 <w:document xmlns:wpc="http://schemas.microsoft.com/office/word/2010/wordprocessingCanvas" xmlns:mc="http://schemas.openxmlformats.org/markup-compatibility/2006" xmlns:o="urn:schemas-microsoft-com:office:office" xmlns:r="http://schemas.openxmlformats.org/officeDocument/2006/relationships" xmlns:m="http://schemas.openxmlformats.org/officeDocument/2006/math" xmlns:v="urn:schemas-microsoft-com:vml" xmlns:wp14="http://schemas.microsoft.com/office/word/2010/wordprocessingDrawing" xmlns:wp="http://schemas.openxmlformats.org/drawingml/2006/wordprocessingDrawing" xmlns:w10="urn:schemas-microsoft-com:office:word" xmlns:w="http://schemas.openxmlformats.org/wordprocessingml/2006/main" xmlns:w14="http://schemas.microsoft.com/office/word/2010/wordml" xmlns:wpg="http://schemas.microsoft.com/office/word/2010/wordprocessingGroup" xmlns:wpi="http://schemas.microsoft.com/office/word/2010/wordprocessingInk" xmlns:wne="http://schemas.microsoft.com/office/word/2006/wordml" xmlns:wps="http://schemas.microsoft.com/office/word/2010/wordprocessingShape" mc:Ignorable="w14 wp14">
   <w:body>
-    <w:bookmarkStart w:id="0" w:name="_Toc304642596" w:displacedByCustomXml="next"/>
-    <w:bookmarkStart w:id="1" w:name="_Toc304639883" w:displacedByCustomXml="next"/>
+    <w:bookmarkStart w:id="0" w:name="_Toc304639883" w:displacedByCustomXml="next"/>
+    <w:bookmarkStart w:id="1" w:name="_Toc304642596" w:displacedByCustomXml="next"/>
     <w:sdt>
       <w:sdtPr>
         <w:rPr>
@@ -441,8 +441,8 @@
         </w:rPr>
         <w:br w:type="page"/>
       </w:r>
-      <w:bookmarkStart w:id="2" w:name="_Toc304642597"/>
-      <w:bookmarkStart w:id="3" w:name="_Toc332451640"/>
+      <w:bookmarkStart w:id="2" w:name="_Toc332451640"/>
+      <w:bookmarkStart w:id="3" w:name="_Toc304642597"/>
       <w:bookmarkEnd w:id="1"/>
       <w:bookmarkEnd w:id="0"/>
       <w:r>
@@ -453,7 +453,7 @@
         <w:lastRenderedPageBreak/>
         <w:t>Introduction</w:t>
       </w:r>
-      <w:bookmarkEnd w:id="3"/>
+      <w:bookmarkEnd w:id="2"/>
     </w:p>
     <w:p>
       <w:pPr>
@@ -519,8 +519,6 @@
         </w:rPr>
         <w:t xml:space="preserve"> PCB revision, finalising software for the independent BCR microcontroller.</w:t>
       </w:r>
-      <w:bookmarkStart w:id="4" w:name="_GoBack"/>
-      <w:bookmarkEnd w:id="4"/>
     </w:p>
     <w:p>
       <w:pPr>
@@ -529,14 +527,14 @@
           <w:lang w:eastAsia="en-AU"/>
         </w:rPr>
       </w:pPr>
-      <w:bookmarkStart w:id="5" w:name="_Toc332451641"/>
+      <w:bookmarkStart w:id="4" w:name="_Toc332451641"/>
       <w:r>
         <w:rPr>
           <w:lang w:eastAsia="en-AU"/>
         </w:rPr>
         <w:t>Table of Contents</w:t>
       </w:r>
-      <w:bookmarkEnd w:id="5"/>
+      <w:bookmarkEnd w:id="4"/>
     </w:p>
     <w:p>
       <w:pPr>
@@ -1119,7 +1117,7 @@
           <w:lang w:eastAsia="en-AU"/>
         </w:rPr>
       </w:pPr>
-      <w:bookmarkStart w:id="6" w:name="_Toc332451642"/>
+      <w:bookmarkStart w:id="5" w:name="_Toc332451642"/>
       <w:r>
         <w:rPr>
           <w:lang w:eastAsia="en-AU"/>
@@ -1133,7 +1131,7 @@
         </w:rPr>
         <w:t>Specifications</w:t>
       </w:r>
-      <w:bookmarkEnd w:id="6"/>
+      <w:bookmarkEnd w:id="5"/>
     </w:p>
     <w:p>
       <w:pPr>
@@ -1141,6 +1139,38 @@
           <w:lang w:eastAsia="en-AU"/>
         </w:rPr>
       </w:pPr>
+      <w:r>
+        <w:rPr>
+          <w:lang w:eastAsia="en-AU"/>
+        </w:rPr>
+        <w:t>PV cell voltage</w:t>
+      </w:r>
+    </w:p>
+    <w:p>
+      <w:pPr>
+        <w:rPr>
+          <w:lang w:eastAsia="en-AU"/>
+        </w:rPr>
+      </w:pPr>
+      <w:r>
+        <w:rPr>
+          <w:lang w:eastAsia="en-AU"/>
+        </w:rPr>
+        <w:t>Battery voltage</w:t>
+      </w:r>
+    </w:p>
+    <w:p>
+      <w:pPr>
+        <w:rPr>
+          <w:lang w:eastAsia="en-AU"/>
+        </w:rPr>
+      </w:pPr>
+      <w:r>
+        <w:rPr>
+          <w:lang w:eastAsia="en-AU"/>
+        </w:rPr>
+        <w:t>Switching frequency</w:t>
+      </w:r>
     </w:p>
     <w:p>
       <w:pPr>
@@ -1168,8 +1198,8 @@
           <w:lang w:eastAsia="en-AU"/>
         </w:rPr>
       </w:pPr>
-      <w:bookmarkStart w:id="7" w:name="_Toc332451643"/>
-      <w:bookmarkEnd w:id="2"/>
+      <w:bookmarkStart w:id="6" w:name="_Toc332451643"/>
+      <w:bookmarkEnd w:id="3"/>
       <w:r>
         <w:rPr>
           <w:lang w:eastAsia="en-AU"/>
@@ -1177,7 +1207,7 @@
         <w:lastRenderedPageBreak/>
         <w:t>Current Development Board</w:t>
       </w:r>
-      <w:bookmarkEnd w:id="7"/>
+      <w:bookmarkEnd w:id="6"/>
     </w:p>
     <w:p>
       <w:pPr>
@@ -1186,6 +1216,22 @@
           <w:lang w:eastAsia="en-AU"/>
         </w:rPr>
       </w:pPr>
+      <w:r>
+        <w:rPr>
+          <w:lang w:eastAsia="en-AU"/>
+        </w:rPr>
+        <w:t>See schematics</w:t>
+      </w:r>
+    </w:p>
+    <w:p>
+      <w:pPr>
+        <w:jc w:val="left"/>
+        <w:rPr>
+          <w:lang w:eastAsia="en-AU"/>
+        </w:rPr>
+      </w:pPr>
+      <w:bookmarkStart w:id="7" w:name="_GoBack"/>
+      <w:bookmarkEnd w:id="7"/>
       <w:r>
         <w:rPr>
           <w:lang w:eastAsia="en-AU"/>
@@ -1321,7 +1367,7 @@
           <w:rPr>
             <w:noProof/>
           </w:rPr>
-          <w:t>1</w:t>
+          <w:t>3</w:t>
         </w:r>
         <w:r>
           <w:rPr>
@@ -7405,7 +7451,7 @@
 </file>
 
 <file path=customXml/itemProps2.xml><?xml version="1.0" encoding="utf-8"?>
-<ds:datastoreItem xmlns:ds="http://schemas.openxmlformats.org/officeDocument/2006/customXml" ds:itemID="{BAD2AE76-5279-40BB-914A-528F0809DCFE}">
+<ds:datastoreItem xmlns:ds="http://schemas.openxmlformats.org/officeDocument/2006/customXml" ds:itemID="{EDE7F669-F920-4562-AD2C-034E9903A07D}">
   <ds:schemaRefs>
     <ds:schemaRef ds:uri="http://schemas.openxmlformats.org/officeDocument/2006/bibliography"/>
   </ds:schemaRefs>

</xml_diff>